<commit_message>
Cuento señalando los conceptos.
</commit_message>
<xml_diff>
--- a/cuentoTecnicas.docx
+++ b/cuentoTecnicas.docx
@@ -225,7 +225,61 @@
           <w:sz w:val="24"/>
           <w:szCs w:val="24"/>
         </w:rPr>
-        <w:t xml:space="preserve"> Oscar tenía a cada uno de estos reyes muy presentes, tanto así que de cada uno de ellos conocía su dominio, su ejército y sus debilidades. Nadie jamás en la historia había desarrollado tal habilidad para identificar a un enemigo.</w:t>
+        <w:t xml:space="preserve"> Oscar tenía a cada uno de estos reyes muy presentes, </w:t>
+      </w:r>
+      <w:r>
+        <w:rPr>
+          <w:rFonts w:ascii="Times New Roman" w:hAnsi="Times New Roman" w:cs="Times New Roman"/>
+          <w:sz w:val="24"/>
+          <w:szCs w:val="24"/>
+          <w:u w:val="single"/>
+        </w:rPr>
+        <w:t>tanto así que de cada uno de ellos conocía su dominio, su ejército y sus debilidades</w:t>
+      </w:r>
+      <w:r>
+        <w:rPr>
+          <w:rFonts w:ascii="Times New Roman" w:hAnsi="Times New Roman" w:cs="Times New Roman"/>
+          <w:sz w:val="24"/>
+          <w:szCs w:val="24"/>
+        </w:rPr>
+        <w:t xml:space="preserve"> </w:t>
+      </w:r>
+      <w:r>
+        <w:rPr>
+          <w:rFonts w:ascii="Times New Roman" w:hAnsi="Times New Roman" w:cs="Times New Roman"/>
+          <w:sz w:val="24"/>
+          <w:szCs w:val="24"/>
+          <w:highlight w:val="magenta"/>
+        </w:rPr>
+        <w:t>(</w:t>
+      </w:r>
+      <w:proofErr w:type="spellStart"/>
+      <w:r>
+        <w:rPr>
+          <w:rFonts w:ascii="Times New Roman" w:hAnsi="Times New Roman" w:cs="Times New Roman"/>
+          <w:sz w:val="24"/>
+          <w:szCs w:val="24"/>
+          <w:highlight w:val="magenta"/>
+        </w:rPr>
+        <w:t>Struct</w:t>
+      </w:r>
+      <w:proofErr w:type="spellEnd"/>
+      <w:r>
+        <w:rPr>
+          <w:rFonts w:ascii="Times New Roman" w:hAnsi="Times New Roman" w:cs="Times New Roman"/>
+          <w:sz w:val="24"/>
+          <w:szCs w:val="24"/>
+          <w:highlight w:val="magenta"/>
+        </w:rPr>
+        <w:t>)</w:t>
+      </w:r>
+      <w:r>
+        <w:rPr>
+          <w:rFonts w:ascii="Times New Roman" w:hAnsi="Times New Roman" w:cs="Times New Roman"/>
+          <w:sz w:val="24"/>
+          <w:szCs w:val="24"/>
+        </w:rPr>
+        <w:t>. Nadie jamás en la historia había desarrollado tal habilidad para identificar a un enemigo.</w:t>
       </w:r>
       <w:r>
         <w:rPr>
@@ -446,7 +500,75 @@
           <w:sz w:val="24"/>
           <w:szCs w:val="24"/>
         </w:rPr>
-        <w:t xml:space="preserve"> En ocasiones hay situaciones difíciles, y los sacrificios deben de hacerse. Si se retiran algunos guerreros de sus guardias, entonces se puede abarcar un área más amplia, y si no hay un portavoz que comunique las órdenes a las tropas, sino que lo hace el rey directamente, pueden evitarse malentendidos y </w:t>
+        <w:t xml:space="preserve"> En ocasiones hay situaciones difíciles, y los sacrificios deben de hacerse. </w:t>
+      </w:r>
+      <w:r>
+        <w:rPr>
+          <w:rFonts w:ascii="Times New Roman" w:hAnsi="Times New Roman" w:cs="Times New Roman"/>
+          <w:sz w:val="24"/>
+          <w:szCs w:val="24"/>
+          <w:u w:val="single"/>
+        </w:rPr>
+        <w:t>Si se retiran algunos guerreros de sus guardias, entonces se puede abarcar un área más amplia</w:t>
+      </w:r>
+      <w:r>
+        <w:rPr>
+          <w:rFonts w:ascii="Times New Roman" w:hAnsi="Times New Roman" w:cs="Times New Roman"/>
+          <w:sz w:val="24"/>
+          <w:szCs w:val="24"/>
+        </w:rPr>
+        <w:t xml:space="preserve"> </w:t>
+      </w:r>
+      <w:r>
+        <w:rPr>
+          <w:rFonts w:ascii="Times New Roman" w:hAnsi="Times New Roman" w:cs="Times New Roman"/>
+          <w:sz w:val="24"/>
+          <w:szCs w:val="24"/>
+          <w:highlight w:val="magenta"/>
+        </w:rPr>
+        <w:t>(Condicionales)</w:t>
+      </w:r>
+      <w:r>
+        <w:rPr>
+          <w:rFonts w:ascii="Times New Roman" w:hAnsi="Times New Roman" w:cs="Times New Roman"/>
+          <w:sz w:val="24"/>
+          <w:szCs w:val="24"/>
+        </w:rPr>
+        <w:t xml:space="preserve">, </w:t>
+      </w:r>
+      <w:r>
+        <w:rPr>
+          <w:rFonts w:ascii="Times New Roman" w:hAnsi="Times New Roman" w:cs="Times New Roman"/>
+          <w:sz w:val="24"/>
+          <w:szCs w:val="24"/>
+          <w:u w:val="single"/>
+        </w:rPr>
+        <w:t>y si no hay un portavoz que comunique las órdenes a las tropas, sino que lo hace el rey directamente</w:t>
+      </w:r>
+      <w:r>
+        <w:rPr>
+          <w:rFonts w:ascii="Times New Roman" w:hAnsi="Times New Roman" w:cs="Times New Roman"/>
+          <w:sz w:val="24"/>
+          <w:szCs w:val="24"/>
+        </w:rPr>
+        <w:t xml:space="preserve"> </w:t>
+      </w:r>
+      <w:r>
+        <w:rPr>
+          <w:rFonts w:ascii="Times New Roman" w:hAnsi="Times New Roman" w:cs="Times New Roman"/>
+          <w:sz w:val="24"/>
+          <w:szCs w:val="24"/>
+          <w:highlight w:val="magenta"/>
+        </w:rPr>
+        <w:t>(Paso de parámetro por referencia)</w:t>
+      </w:r>
+      <w:r>
+        <w:rPr>
+          <w:rFonts w:ascii="Times New Roman" w:hAnsi="Times New Roman" w:cs="Times New Roman"/>
+          <w:sz w:val="24"/>
+          <w:szCs w:val="24"/>
+        </w:rPr>
+        <w:t xml:space="preserve">, pueden evitarse malentendidos y </w:t>
       </w:r>
       <w:r>
         <w:rPr>
@@ -510,13 +632,57 @@
           <w:sz w:val="24"/>
           <w:szCs w:val="24"/>
         </w:rPr>
-        <w:t>aunque todos sean guerreros y estén en filas un</w:t>
-      </w:r>
-      <w:r>
-        <w:rPr>
-          <w:rFonts w:ascii="Times New Roman" w:hAnsi="Times New Roman" w:cs="Times New Roman"/>
-          <w:sz w:val="24"/>
-          <w:szCs w:val="24"/>
+        <w:t xml:space="preserve">aunque </w:t>
+      </w:r>
+      <w:r>
+        <w:rPr>
+          <w:rFonts w:ascii="Times New Roman" w:hAnsi="Times New Roman" w:cs="Times New Roman"/>
+          <w:sz w:val="24"/>
+          <w:szCs w:val="24"/>
+          <w:u w:val="single"/>
+        </w:rPr>
+        <w:t>todos sean guerreros y estén en filas</w:t>
+      </w:r>
+      <w:r>
+        <w:rPr>
+          <w:rFonts w:ascii="Times New Roman" w:hAnsi="Times New Roman" w:cs="Times New Roman"/>
+          <w:sz w:val="24"/>
+          <w:szCs w:val="24"/>
+        </w:rPr>
+        <w:t xml:space="preserve"> </w:t>
+      </w:r>
+      <w:r>
+        <w:rPr>
+          <w:rFonts w:ascii="Times New Roman" w:hAnsi="Times New Roman" w:cs="Times New Roman"/>
+          <w:sz w:val="24"/>
+          <w:szCs w:val="24"/>
+          <w:highlight w:val="magenta"/>
+        </w:rPr>
+        <w:t>(Arreglos, pues un arreglo es una lista de elementos que comparten una característica en común, en este caso, ser guerreros)</w:t>
+      </w:r>
+      <w:r>
+        <w:rPr>
+          <w:rFonts w:ascii="Times New Roman" w:hAnsi="Times New Roman" w:cs="Times New Roman"/>
+          <w:sz w:val="24"/>
+          <w:szCs w:val="24"/>
+        </w:rPr>
+        <w:t xml:space="preserve"> </w:t>
+      </w:r>
+      <w:r>
+        <w:rPr>
+          <w:rFonts w:ascii="Times New Roman" w:hAnsi="Times New Roman" w:cs="Times New Roman"/>
+          <w:sz w:val="24"/>
+          <w:szCs w:val="24"/>
+          <w:u w:val="single"/>
+        </w:rPr>
+        <w:t>un</w:t>
+      </w:r>
+      <w:r>
+        <w:rPr>
+          <w:rFonts w:ascii="Times New Roman" w:hAnsi="Times New Roman" w:cs="Times New Roman"/>
+          <w:sz w:val="24"/>
+          <w:szCs w:val="24"/>
+          <w:u w:val="single"/>
         </w:rPr>
         <w:t>a</w:t>
       </w:r>
@@ -525,6 +691,7 @@
           <w:rFonts w:ascii="Times New Roman" w:hAnsi="Times New Roman" w:cs="Times New Roman"/>
           <w:sz w:val="24"/>
           <w:szCs w:val="24"/>
+          <w:u w:val="single"/>
         </w:rPr>
         <w:t>s tras otr</w:t>
       </w:r>
@@ -533,6 +700,7 @@
           <w:rFonts w:ascii="Times New Roman" w:hAnsi="Times New Roman" w:cs="Times New Roman"/>
           <w:sz w:val="24"/>
           <w:szCs w:val="24"/>
+          <w:u w:val="single"/>
         </w:rPr>
         <w:t>a</w:t>
       </w:r>
@@ -541,24 +709,95 @@
           <w:rFonts w:ascii="Times New Roman" w:hAnsi="Times New Roman" w:cs="Times New Roman"/>
           <w:sz w:val="24"/>
           <w:szCs w:val="24"/>
-        </w:rPr>
-        <w:t xml:space="preserve">s, todos tienen una funcionalidad diferente, y se </w:t>
-      </w:r>
-      <w:r>
-        <w:rPr>
-          <w:rFonts w:ascii="Times New Roman" w:hAnsi="Times New Roman" w:cs="Times New Roman"/>
-          <w:sz w:val="24"/>
-          <w:szCs w:val="24"/>
-        </w:rPr>
-        <w:t>requieren para necesidades igual de distintas. Cambiarlos de posición</w:t>
-      </w:r>
-      <w:r>
-        <w:rPr>
-          <w:rFonts w:ascii="Times New Roman" w:hAnsi="Times New Roman" w:cs="Times New Roman"/>
-          <w:sz w:val="24"/>
-          <w:szCs w:val="24"/>
+          <w:u w:val="single"/>
+        </w:rPr>
+        <w:t>s</w:t>
+      </w:r>
+      <w:r>
+        <w:rPr>
+          <w:rFonts w:ascii="Times New Roman" w:hAnsi="Times New Roman" w:cs="Times New Roman"/>
+          <w:sz w:val="24"/>
+          <w:szCs w:val="24"/>
+        </w:rPr>
+        <w:t xml:space="preserve"> </w:t>
+      </w:r>
+      <w:r>
+        <w:rPr>
+          <w:rFonts w:ascii="Times New Roman" w:hAnsi="Times New Roman" w:cs="Times New Roman"/>
+          <w:sz w:val="24"/>
+          <w:szCs w:val="24"/>
+          <w:highlight w:val="magenta"/>
+        </w:rPr>
+        <w:t>(Matrices, listas de listas)</w:t>
+      </w:r>
+      <w:r>
+        <w:rPr>
+          <w:rFonts w:ascii="Times New Roman" w:hAnsi="Times New Roman" w:cs="Times New Roman"/>
+          <w:sz w:val="24"/>
+          <w:szCs w:val="24"/>
+        </w:rPr>
+        <w:t xml:space="preserve">, todos tienen una funcionalidad diferente, y se </w:t>
+      </w:r>
+      <w:r>
+        <w:rPr>
+          <w:rFonts w:ascii="Times New Roman" w:hAnsi="Times New Roman" w:cs="Times New Roman"/>
+          <w:sz w:val="24"/>
+          <w:szCs w:val="24"/>
+        </w:rPr>
+        <w:t xml:space="preserve">requieren para necesidades igual de distintas. </w:t>
+      </w:r>
+      <w:r>
+        <w:rPr>
+          <w:rFonts w:ascii="Times New Roman" w:hAnsi="Times New Roman" w:cs="Times New Roman"/>
+          <w:sz w:val="24"/>
+          <w:szCs w:val="24"/>
+          <w:u w:val="single"/>
+        </w:rPr>
+        <w:t>Cambiarlos de posición</w:t>
+      </w:r>
+      <w:r>
+        <w:rPr>
+          <w:rFonts w:ascii="Times New Roman" w:hAnsi="Times New Roman" w:cs="Times New Roman"/>
+          <w:sz w:val="24"/>
+          <w:szCs w:val="24"/>
+          <w:u w:val="single"/>
         </w:rPr>
         <w:t xml:space="preserve"> en sus filas</w:t>
+      </w:r>
+      <w:r>
+        <w:rPr>
+          <w:rFonts w:ascii="Times New Roman" w:hAnsi="Times New Roman" w:cs="Times New Roman"/>
+          <w:sz w:val="24"/>
+          <w:szCs w:val="24"/>
+        </w:rPr>
+        <w:t xml:space="preserve"> </w:t>
+      </w:r>
+      <w:r>
+        <w:rPr>
+          <w:rFonts w:ascii="Times New Roman" w:hAnsi="Times New Roman" w:cs="Times New Roman"/>
+          <w:sz w:val="24"/>
+          <w:szCs w:val="24"/>
+          <w:highlight w:val="magenta"/>
+        </w:rPr>
+        <w:t>(Funciones</w:t>
+      </w:r>
+      <w:r>
+        <w:rPr>
+          <w:rFonts w:ascii="Times New Roman" w:hAnsi="Times New Roman" w:cs="Times New Roman"/>
+          <w:sz w:val="24"/>
+          <w:szCs w:val="24"/>
+          <w:highlight w:val="magenta"/>
+        </w:rPr>
+        <w:t>, pues se entrega un resultado al final de este. El orden de sus tropas es diferente</w:t>
+      </w:r>
+      <w:r>
+        <w:rPr>
+          <w:rFonts w:ascii="Times New Roman" w:hAnsi="Times New Roman" w:cs="Times New Roman"/>
+          <w:sz w:val="24"/>
+          <w:szCs w:val="24"/>
+          <w:highlight w:val="magenta"/>
+        </w:rPr>
+        <w:t>)</w:t>
       </w:r>
       <w:r>
         <w:rPr>
@@ -635,7 +874,9 @@
           <w:rFonts w:ascii="Times New Roman" w:hAnsi="Times New Roman" w:cs="Times New Roman"/>
           <w:sz w:val="24"/>
           <w:szCs w:val="24"/>
-        </w:rPr>
+          <w:u w:val="single"/>
+        </w:rPr>
+        <w:lastRenderedPageBreak/>
         <w:t>El rey no sabe si debe de pedir a sus ayudantes que despejen espacio en las celdas para los prisioneros</w:t>
       </w:r>
       <w:r>
@@ -643,6 +884,7 @@
           <w:rFonts w:ascii="Times New Roman" w:hAnsi="Times New Roman" w:cs="Times New Roman"/>
           <w:sz w:val="24"/>
           <w:szCs w:val="24"/>
+          <w:u w:val="single"/>
         </w:rPr>
         <w:t xml:space="preserve"> </w:t>
       </w:r>
@@ -651,6 +893,7 @@
           <w:rFonts w:ascii="Times New Roman" w:hAnsi="Times New Roman" w:cs="Times New Roman"/>
           <w:sz w:val="24"/>
           <w:szCs w:val="24"/>
+          <w:u w:val="single"/>
         </w:rPr>
         <w:t>d</w:t>
       </w:r>
@@ -659,6 +902,7 @@
           <w:rFonts w:ascii="Times New Roman" w:hAnsi="Times New Roman" w:cs="Times New Roman"/>
           <w:sz w:val="24"/>
           <w:szCs w:val="24"/>
+          <w:u w:val="single"/>
         </w:rPr>
         <w:t>e guerra</w:t>
       </w:r>
@@ -668,16 +912,32 @@
           <w:sz w:val="24"/>
           <w:szCs w:val="24"/>
         </w:rPr>
-        <w:t xml:space="preserve"> y otro en la sala de tesoros para su botín, o si debe de encargar a sus médicos que doblen su </w:t>
-      </w:r>
-      <w:r>
-        <w:rPr>
-          <w:rFonts w:ascii="Times New Roman" w:hAnsi="Times New Roman" w:cs="Times New Roman"/>
-          <w:sz w:val="24"/>
-          <w:szCs w:val="24"/>
-        </w:rPr>
-        <w:lastRenderedPageBreak/>
-        <w:t>labor p</w:t>
+        <w:t xml:space="preserve"> </w:t>
+      </w:r>
+      <w:r>
+        <w:rPr>
+          <w:rFonts w:ascii="Times New Roman" w:hAnsi="Times New Roman" w:cs="Times New Roman"/>
+          <w:sz w:val="24"/>
+          <w:szCs w:val="24"/>
+          <w:highlight w:val="magenta"/>
+        </w:rPr>
+        <w:t>(Reserva de memoria)</w:t>
+      </w:r>
+      <w:r>
+        <w:rPr>
+          <w:rFonts w:ascii="Times New Roman" w:hAnsi="Times New Roman" w:cs="Times New Roman"/>
+          <w:sz w:val="24"/>
+          <w:szCs w:val="24"/>
+        </w:rPr>
+        <w:t xml:space="preserve"> </w:t>
+      </w:r>
+      <w:r>
+        <w:rPr>
+          <w:rFonts w:ascii="Times New Roman" w:hAnsi="Times New Roman" w:cs="Times New Roman"/>
+          <w:sz w:val="24"/>
+          <w:szCs w:val="24"/>
+        </w:rPr>
+        <w:t>y otro en la sala de tesoros para su botín, o si debe de encargar a sus médicos que doblen su labor p</w:t>
       </w:r>
       <w:r>
         <w:rPr>
@@ -693,7 +953,43 @@
           <w:sz w:val="24"/>
           <w:szCs w:val="24"/>
         </w:rPr>
-        <w:t xml:space="preserve"> los heridos que se aproximan. Son tiempos difíciles, y la lucha no solo es física, sino también mental para el rey. Oscar no sabe si salir todas las mañanas de caza es prudente, o si ordenar a sus hombres que marchen </w:t>
+        <w:t xml:space="preserve"> los heridos que se aproximan. Son tiempos difíciles, y la lucha no solo es física, sino también mental para el rey. </w:t>
+      </w:r>
+      <w:r>
+        <w:rPr>
+          <w:rFonts w:ascii="Times New Roman" w:hAnsi="Times New Roman" w:cs="Times New Roman"/>
+          <w:sz w:val="24"/>
+          <w:szCs w:val="24"/>
+          <w:u w:val="single"/>
+        </w:rPr>
+        <w:t>Oscar no sabe si salir todas las mañanas de caza es prudente</w:t>
+      </w:r>
+      <w:r>
+        <w:rPr>
+          <w:rFonts w:ascii="Times New Roman" w:hAnsi="Times New Roman" w:cs="Times New Roman"/>
+          <w:sz w:val="24"/>
+          <w:szCs w:val="24"/>
+        </w:rPr>
+        <w:t xml:space="preserve"> </w:t>
+      </w:r>
+      <w:bookmarkStart w:id="0" w:name="_GoBack"/>
+      <w:bookmarkEnd w:id="0"/>
+      <w:r>
+        <w:rPr>
+          <w:rFonts w:ascii="Times New Roman" w:hAnsi="Times New Roman" w:cs="Times New Roman"/>
+          <w:sz w:val="24"/>
+          <w:szCs w:val="24"/>
+          <w:highlight w:val="magenta"/>
+        </w:rPr>
+        <w:t>(Procedimiento, pues no se entrega un resultado al final de este. Oscar solo sale de caza, nada más es dicho al respecto)</w:t>
+      </w:r>
+      <w:r>
+        <w:rPr>
+          <w:rFonts w:ascii="Times New Roman" w:hAnsi="Times New Roman" w:cs="Times New Roman"/>
+          <w:sz w:val="24"/>
+          <w:szCs w:val="24"/>
+        </w:rPr>
+        <w:t xml:space="preserve">, o si ordenar a sus hombres que marchen </w:t>
       </w:r>
       <w:r>
         <w:rPr>
@@ -832,6 +1128,7 @@
           <w:szCs w:val="24"/>
         </w:rPr>
       </w:pPr>
+      <w:proofErr w:type="spellStart"/>
       <w:r>
         <w:rPr>
           <w:rFonts w:ascii="Times New Roman" w:hAnsi="Times New Roman" w:cs="Times New Roman"/>
@@ -840,6 +1137,7 @@
         </w:rPr>
         <w:t>Structs</w:t>
       </w:r>
+      <w:proofErr w:type="spellEnd"/>
     </w:p>
     <w:p>
       <w:pPr>
@@ -1029,8 +1327,6 @@
         </w:rPr>
         <w:t>Arreglos</w:t>
       </w:r>
-      <w:bookmarkStart w:id="0" w:name="_GoBack"/>
-      <w:bookmarkEnd w:id="0"/>
     </w:p>
     <w:p>
       <w:pPr>
@@ -1072,7 +1368,27 @@
           <w:szCs w:val="24"/>
           <w:highlight w:val="yellow"/>
         </w:rPr>
-        <w:t xml:space="preserve"> esta muy bien escrito y presentado</w:t>
+        <w:t xml:space="preserve"> </w:t>
+      </w:r>
+      <w:proofErr w:type="spellStart"/>
+      <w:r>
+        <w:rPr>
+          <w:rFonts w:ascii="Times New Roman" w:hAnsi="Times New Roman" w:cs="Times New Roman"/>
+          <w:sz w:val="24"/>
+          <w:szCs w:val="24"/>
+          <w:highlight w:val="yellow"/>
+        </w:rPr>
+        <w:t>esta</w:t>
+      </w:r>
+      <w:proofErr w:type="spellEnd"/>
+      <w:r>
+        <w:rPr>
+          <w:rFonts w:ascii="Times New Roman" w:hAnsi="Times New Roman" w:cs="Times New Roman"/>
+          <w:sz w:val="24"/>
+          <w:szCs w:val="24"/>
+          <w:highlight w:val="yellow"/>
+        </w:rPr>
+        <w:t xml:space="preserve"> muy bien escrito y presentado</w:t>
       </w:r>
     </w:p>
     <w:p>
@@ -1091,7 +1407,21 @@
         <w:rPr>
           <w:highlight w:val="yellow"/>
         </w:rPr>
-        <w:t>Por fa señálame los conceptos que incluiste en el texto pq solo encontré</w:t>
+        <w:t xml:space="preserve">Por fa señálame los conceptos que incluiste en el texto </w:t>
+      </w:r>
+      <w:proofErr w:type="spellStart"/>
+      <w:r>
+        <w:rPr>
+          <w:highlight w:val="yellow"/>
+        </w:rPr>
+        <w:t>pq</w:t>
+      </w:r>
+      <w:proofErr w:type="spellEnd"/>
+      <w:r>
+        <w:rPr>
+          <w:highlight w:val="yellow"/>
+        </w:rPr>
+        <w:t xml:space="preserve"> solo encontré</w:t>
       </w:r>
       <w:r>
         <w:rPr>

</xml_diff>